<commit_message>
Organizando e atualizando repositório
</commit_message>
<xml_diff>
--- a/Ajuda/JavaScript.docx
+++ b/Ajuda/JavaScript.docx
@@ -1,6 +1,6 @@
 
 <file path=word/document.xml><?xml version="1.0" encoding="utf-8"?>
-<w:document xmlns:wpc="http://schemas.microsoft.com/office/word/2010/wordprocessingCanvas" xmlns:cx="http://schemas.microsoft.com/office/drawing/2014/chartex" xmlns:cx1="http://schemas.microsoft.com/office/drawing/2015/9/8/chartex" xmlns:cx2="http://schemas.microsoft.com/office/drawing/2015/10/21/chartex" xmlns:cx3="http://schemas.microsoft.com/office/drawing/2016/5/9/chartex" xmlns:cx4="http://schemas.microsoft.com/office/drawing/2016/5/10/chartex" xmlns:cx5="http://schemas.microsoft.com/office/drawing/2016/5/11/chartex" xmlns:cx6="http://schemas.microsoft.com/office/drawing/2016/5/12/chartex" xmlns:cx7="http://schemas.microsoft.com/office/drawing/2016/5/13/chartex" xmlns:cx8="http://schemas.microsoft.com/office/drawing/2016/5/14/chartex" xmlns:mc="http://schemas.openxmlformats.org/markup-compatibility/2006" xmlns:aink="http://schemas.microsoft.com/office/drawing/2016/ink" xmlns:am3d="http://schemas.microsoft.com/office/drawing/2017/model3d" xmlns:o="urn:schemas-microsoft-com:office:office" xmlns:r="http://schemas.openxmlformats.org/officeDocument/2006/relationships" xmlns:m="http://schemas.openxmlformats.org/officeDocument/2006/math" xmlns:v="urn:schemas-microsoft-com:vml" xmlns:wp14="http://schemas.microsoft.com/office/word/2010/wordprocessingDrawing" xmlns:wp="http://schemas.openxmlformats.org/drawingml/2006/wordprocessingDrawing" xmlns:w10="urn:schemas-microsoft-com:office:word" xmlns:w="http://schemas.openxmlformats.org/wordprocessingml/2006/main" xmlns:w14="http://schemas.microsoft.com/office/word/2010/wordml" xmlns:w15="http://schemas.microsoft.com/office/word/2012/wordml" xmlns:w16cex="http://schemas.microsoft.com/office/word/2018/wordml/cex" xmlns:w16cid="http://schemas.microsoft.com/office/word/2016/wordml/cid" xmlns:w16="http://schemas.microsoft.com/office/word/2018/wordml" xmlns:w16sdtdh="http://schemas.microsoft.com/office/word/2020/wordml/sdtdatahash" xmlns:w16se="http://schemas.microsoft.com/office/word/2015/wordml/symex" xmlns:wpg="http://schemas.microsoft.com/office/word/2010/wordprocessingGroup" xmlns:wpi="http://schemas.microsoft.com/office/word/2010/wordprocessingInk" xmlns:wne="http://schemas.microsoft.com/office/word/2006/wordml" xmlns:wps="http://schemas.microsoft.com/office/word/2010/wordprocessingShape" mc:Ignorable="w14 w15 w16se w16cid w16 w16cex w16sdtdh wp14">
+<w:document xmlns:wpc="http://schemas.microsoft.com/office/word/2010/wordprocessingCanvas" xmlns:cx="http://schemas.microsoft.com/office/drawing/2014/chartex" xmlns:cx1="http://schemas.microsoft.com/office/drawing/2015/9/8/chartex" xmlns:cx2="http://schemas.microsoft.com/office/drawing/2015/10/21/chartex" xmlns:cx3="http://schemas.microsoft.com/office/drawing/2016/5/9/chartex" xmlns:cx4="http://schemas.microsoft.com/office/drawing/2016/5/10/chartex" xmlns:cx5="http://schemas.microsoft.com/office/drawing/2016/5/11/chartex" xmlns:cx6="http://schemas.microsoft.com/office/drawing/2016/5/12/chartex" xmlns:cx7="http://schemas.microsoft.com/office/drawing/2016/5/13/chartex" xmlns:cx8="http://schemas.microsoft.com/office/drawing/2016/5/14/chartex" xmlns:mc="http://schemas.openxmlformats.org/markup-compatibility/2006" xmlns:aink="http://schemas.microsoft.com/office/drawing/2016/ink" xmlns:am3d="http://schemas.microsoft.com/office/drawing/2017/model3d" xmlns:o="urn:schemas-microsoft-com:office:office" xmlns:oel="http://schemas.microsoft.com/office/2019/extlst" xmlns:r="http://schemas.openxmlformats.org/officeDocument/2006/relationships" xmlns:m="http://schemas.openxmlformats.org/officeDocument/2006/math" xmlns:v="urn:schemas-microsoft-com:vml" xmlns:wp14="http://schemas.microsoft.com/office/word/2010/wordprocessingDrawing" xmlns:wp="http://schemas.openxmlformats.org/drawingml/2006/wordprocessingDrawing" xmlns:w10="urn:schemas-microsoft-com:office:word" xmlns:w="http://schemas.openxmlformats.org/wordprocessingml/2006/main" xmlns:w14="http://schemas.microsoft.com/office/word/2010/wordml" xmlns:w15="http://schemas.microsoft.com/office/word/2012/wordml" xmlns:w16cex="http://schemas.microsoft.com/office/word/2018/wordml/cex" xmlns:w16cid="http://schemas.microsoft.com/office/word/2016/wordml/cid" xmlns:w16="http://schemas.microsoft.com/office/word/2018/wordml" xmlns:w16sdtdh="http://schemas.microsoft.com/office/word/2020/wordml/sdtdatahash" xmlns:w16se="http://schemas.microsoft.com/office/word/2015/wordml/symex" xmlns:wpg="http://schemas.microsoft.com/office/word/2010/wordprocessingGroup" xmlns:wpi="http://schemas.microsoft.com/office/word/2010/wordprocessingInk" xmlns:wne="http://schemas.microsoft.com/office/word/2006/wordml" xmlns:wps="http://schemas.microsoft.com/office/word/2010/wordprocessingShape" mc:Ignorable="w14 w15 w16se w16cid w16 w16cex w16sdtdh wp14">
   <w:body>
     <w:p>
       <w:pPr>
@@ -46,28 +46,15 @@
           <w:sz w:val="24"/>
           <w:szCs w:val="24"/>
         </w:rPr>
-        <w:t>O JavaScript é uma linguagem de programação de alto nível, que integra o desenvolvimento de apps e páginas web. É uma das linguagens mais usadas no mundo do desenvolvimento.</w:t>
-      </w:r>
-    </w:p>
-    <w:p>
-      <w:pPr>
-        <w:spacing w:line="360" w:lineRule="auto"/>
-        <w:jc w:val="center"/>
-        <w:rPr>
-          <w:rFonts w:ascii="Verdana" w:hAnsi="Verdana"/>
-          <w:b/>
-          <w:bCs/>
-        </w:rPr>
-      </w:pPr>
-      <w:r>
-        <w:rPr>
-          <w:rFonts w:ascii="Verdana" w:hAnsi="Verdana"/>
-          <w:b/>
-          <w:bCs/>
-          <w:sz w:val="24"/>
-          <w:szCs w:val="24"/>
-        </w:rPr>
-        <w:t>Função</w:t>
+        <w:t>O JavaScript é uma linguagem de programação de alto nível, que integra o desenvolvimento de apps e páginas web. É uma das linguagens mais usadas no mundo do desenvolvimento</w:t>
+      </w:r>
+      <w:r>
+        <w:rPr>
+          <w:rFonts w:ascii="Verdana" w:hAnsi="Verdana"/>
+          <w:sz w:val="24"/>
+          <w:szCs w:val="24"/>
+        </w:rPr>
+        <w:t>;</w:t>
       </w:r>
     </w:p>
     <w:p>
@@ -91,43 +78,104 @@
           <w:sz w:val="24"/>
           <w:szCs w:val="24"/>
         </w:rPr>
-        <w:t>Cria scripts dinâmicos que realizam a interação de apps ou páginas web. Imagine que o HTML é a estrutura, o CSS é o design e o JavaScript é a parte interativa do desenvolvimento.</w:t>
-      </w:r>
-    </w:p>
-    <w:p>
-      <w:pPr>
-        <w:pStyle w:val="PargrafodaLista"/>
-        <w:spacing w:line="360" w:lineRule="auto"/>
-        <w:jc w:val="both"/>
-        <w:rPr>
-          <w:rFonts w:ascii="Verdana" w:hAnsi="Verdana"/>
-          <w:sz w:val="24"/>
-          <w:szCs w:val="24"/>
-        </w:rPr>
-      </w:pPr>
-    </w:p>
-    <w:p>
-      <w:pPr>
-        <w:pStyle w:val="PargrafodaLista"/>
+        <w:t xml:space="preserve">Atualmente o </w:t>
+      </w:r>
+      <w:proofErr w:type="spellStart"/>
+      <w:r>
+        <w:rPr>
+          <w:rFonts w:ascii="Verdana" w:hAnsi="Verdana"/>
+          <w:sz w:val="24"/>
+          <w:szCs w:val="24"/>
+        </w:rPr>
+        <w:t>JavaScript</w:t>
+      </w:r>
+      <w:proofErr w:type="spellEnd"/>
+      <w:r>
+        <w:rPr>
+          <w:rFonts w:ascii="Verdana" w:hAnsi="Verdana"/>
+          <w:sz w:val="24"/>
+          <w:szCs w:val="24"/>
+        </w:rPr>
+        <w:t xml:space="preserve"> pode ser executado por diversos meios, console de navegadores, </w:t>
+      </w:r>
+      <w:proofErr w:type="spellStart"/>
+      <w:r>
+        <w:rPr>
+          <w:rFonts w:ascii="Verdana" w:hAnsi="Verdana"/>
+          <w:sz w:val="24"/>
+          <w:szCs w:val="24"/>
+        </w:rPr>
+        <w:t>IDEs</w:t>
+      </w:r>
+      <w:proofErr w:type="spellEnd"/>
+      <w:r>
+        <w:rPr>
+          <w:rFonts w:ascii="Verdana" w:hAnsi="Verdana"/>
+          <w:sz w:val="24"/>
+          <w:szCs w:val="24"/>
+        </w:rPr>
+        <w:t xml:space="preserve"> como Visual Studio Code</w:t>
+      </w:r>
+      <w:r>
+        <w:rPr>
+          <w:rFonts w:ascii="Verdana" w:hAnsi="Verdana"/>
+          <w:sz w:val="24"/>
+          <w:szCs w:val="24"/>
+        </w:rPr>
+        <w:t xml:space="preserve"> e</w:t>
+      </w:r>
+      <w:r>
+        <w:rPr>
+          <w:rFonts w:ascii="Verdana" w:hAnsi="Verdana"/>
+          <w:sz w:val="24"/>
+          <w:szCs w:val="24"/>
+        </w:rPr>
+        <w:t xml:space="preserve"> </w:t>
+      </w:r>
+      <w:r>
+        <w:rPr>
+          <w:rFonts w:ascii="Verdana" w:hAnsi="Verdana"/>
+          <w:sz w:val="24"/>
+          <w:szCs w:val="24"/>
+        </w:rPr>
+        <w:t>NetBeans</w:t>
+      </w:r>
+      <w:r>
+        <w:rPr>
+          <w:rFonts w:ascii="Verdana" w:hAnsi="Verdana"/>
+          <w:sz w:val="24"/>
+          <w:szCs w:val="24"/>
+        </w:rPr>
+        <w:t>, terminais, entre outros</w:t>
+      </w:r>
+      <w:r>
+        <w:rPr>
+          <w:rFonts w:ascii="Verdana" w:hAnsi="Verdana"/>
+          <w:sz w:val="24"/>
+          <w:szCs w:val="24"/>
+        </w:rPr>
+        <w:t>, graças a tecnologia V8 do Chrome e ao Node.js.</w:t>
+      </w:r>
+    </w:p>
+    <w:p>
+      <w:pPr>
         <w:spacing w:line="360" w:lineRule="auto"/>
         <w:jc w:val="center"/>
         <w:rPr>
           <w:rFonts w:ascii="Verdana" w:hAnsi="Verdana"/>
           <w:b/>
           <w:bCs/>
-          <w:sz w:val="24"/>
-          <w:szCs w:val="24"/>
-        </w:rPr>
-      </w:pPr>
-      <w:r>
-        <w:rPr>
-          <w:rFonts w:ascii="Verdana" w:hAnsi="Verdana"/>
-          <w:b/>
-          <w:bCs/>
-          <w:sz w:val="24"/>
-          <w:szCs w:val="24"/>
-        </w:rPr>
-        <w:t>Tipagem</w:t>
+        </w:rPr>
+      </w:pPr>
+      <w:r>
+        <w:rPr>
+          <w:rFonts w:ascii="Verdana" w:hAnsi="Verdana"/>
+          <w:b/>
+          <w:bCs/>
+          <w:sz w:val="24"/>
+          <w:szCs w:val="24"/>
+        </w:rPr>
+        <w:t>Função</w:t>
       </w:r>
     </w:p>
     <w:p>
@@ -141,19 +189,53 @@
         <w:jc w:val="both"/>
         <w:rPr>
           <w:rFonts w:ascii="Verdana" w:hAnsi="Verdana"/>
-          <w:b/>
-          <w:bCs/>
-          <w:sz w:val="24"/>
-          <w:szCs w:val="24"/>
-        </w:rPr>
-      </w:pPr>
-      <w:r>
-        <w:rPr>
-          <w:rFonts w:ascii="Verdana" w:hAnsi="Verdana"/>
-          <w:sz w:val="24"/>
-          <w:szCs w:val="24"/>
-        </w:rPr>
-        <w:t>A tipagem funciona como uma regra de uso de dados, quanto mais forte for, mais obrigatório é a declaração do tipo de dado. A tipagem em JavaScript é fraca, a declaração dos dados acontece de modo dinâmico;</w:t>
+          <w:sz w:val="24"/>
+          <w:szCs w:val="24"/>
+        </w:rPr>
+      </w:pPr>
+      <w:r>
+        <w:rPr>
+          <w:rFonts w:ascii="Verdana" w:hAnsi="Verdana"/>
+          <w:sz w:val="24"/>
+          <w:szCs w:val="24"/>
+        </w:rPr>
+        <w:t>Cria scripts dinâmicos que realizam a interação de apps ou páginas web. Imagine que o HTML é a estrutura, o CSS é o design e o JavaScript é a parte interativa do desenvolvimento.</w:t>
+      </w:r>
+    </w:p>
+    <w:p>
+      <w:pPr>
+        <w:pStyle w:val="PargrafodaLista"/>
+        <w:spacing w:line="360" w:lineRule="auto"/>
+        <w:jc w:val="both"/>
+        <w:rPr>
+          <w:rFonts w:ascii="Verdana" w:hAnsi="Verdana"/>
+          <w:sz w:val="24"/>
+          <w:szCs w:val="24"/>
+        </w:rPr>
+      </w:pPr>
+    </w:p>
+    <w:p>
+      <w:pPr>
+        <w:pStyle w:val="PargrafodaLista"/>
+        <w:spacing w:line="360" w:lineRule="auto"/>
+        <w:jc w:val="center"/>
+        <w:rPr>
+          <w:rFonts w:ascii="Verdana" w:hAnsi="Verdana"/>
+          <w:b/>
+          <w:bCs/>
+          <w:sz w:val="24"/>
+          <w:szCs w:val="24"/>
+        </w:rPr>
+      </w:pPr>
+      <w:r>
+        <w:rPr>
+          <w:rFonts w:ascii="Verdana" w:hAnsi="Verdana"/>
+          <w:b/>
+          <w:bCs/>
+          <w:sz w:val="24"/>
+          <w:szCs w:val="24"/>
+        </w:rPr>
+        <w:t>Tipagem</w:t>
       </w:r>
     </w:p>
     <w:p>
@@ -179,43 +261,7 @@
           <w:sz w:val="24"/>
           <w:szCs w:val="24"/>
         </w:rPr>
-        <w:t>Ex: ao criar uma variável com valor entre aspas (“valor”) o JavaScript já converte o dado para o tipo string.</w:t>
-      </w:r>
-    </w:p>
-    <w:p>
-      <w:pPr>
-        <w:pStyle w:val="PargrafodaLista"/>
-        <w:spacing w:line="360" w:lineRule="auto"/>
-        <w:jc w:val="both"/>
-        <w:rPr>
-          <w:rFonts w:ascii="Verdana" w:hAnsi="Verdana"/>
-          <w:sz w:val="24"/>
-          <w:szCs w:val="24"/>
-        </w:rPr>
-      </w:pPr>
-    </w:p>
-    <w:p>
-      <w:pPr>
-        <w:pStyle w:val="PargrafodaLista"/>
-        <w:spacing w:line="360" w:lineRule="auto"/>
-        <w:jc w:val="center"/>
-        <w:rPr>
-          <w:rFonts w:ascii="Verdana" w:hAnsi="Verdana"/>
-          <w:b/>
-          <w:bCs/>
-          <w:sz w:val="24"/>
-          <w:szCs w:val="24"/>
-        </w:rPr>
-      </w:pPr>
-      <w:r>
-        <w:rPr>
-          <w:rFonts w:ascii="Verdana" w:hAnsi="Verdana"/>
-          <w:b/>
-          <w:bCs/>
-          <w:sz w:val="24"/>
-          <w:szCs w:val="24"/>
-        </w:rPr>
-        <w:t>Tipos Primitivos</w:t>
+        <w:t>A tipagem funciona como uma regra de uso de dados, quanto mais forte for, mais obrigatório é a declaração do tipo de dado. A tipagem em JavaScript é fraca, a declaração dos dados acontece de modo dinâmico;</w:t>
       </w:r>
     </w:p>
     <w:p>
@@ -241,215 +287,7 @@
           <w:sz w:val="24"/>
           <w:szCs w:val="24"/>
         </w:rPr>
-        <w:t xml:space="preserve">As variáveis em JavaScript podem guardar tipos de dados que chamamos de tipos primitivos. Eles são: </w:t>
-      </w:r>
-      <w:r>
-        <w:rPr>
-          <w:rFonts w:ascii="Verdana" w:hAnsi="Verdana"/>
-          <w:sz w:val="24"/>
-          <w:szCs w:val="24"/>
-        </w:rPr>
-        <w:t>b</w:t>
-      </w:r>
-      <w:r>
-        <w:rPr>
-          <w:rFonts w:ascii="Verdana" w:hAnsi="Verdana"/>
-          <w:sz w:val="24"/>
-          <w:szCs w:val="24"/>
-        </w:rPr>
-        <w:t>oolean</w:t>
-      </w:r>
-      <w:r>
-        <w:rPr>
-          <w:rFonts w:ascii="Verdana" w:hAnsi="Verdana"/>
-          <w:sz w:val="24"/>
-          <w:szCs w:val="24"/>
-        </w:rPr>
-        <w:t>,</w:t>
-      </w:r>
-      <w:r>
-        <w:rPr>
-          <w:rFonts w:ascii="Verdana" w:hAnsi="Verdana"/>
-          <w:sz w:val="24"/>
-          <w:szCs w:val="24"/>
-        </w:rPr>
-        <w:t xml:space="preserve"> null</w:t>
-      </w:r>
-      <w:r>
-        <w:rPr>
-          <w:rFonts w:ascii="Verdana" w:hAnsi="Verdana"/>
-          <w:sz w:val="24"/>
-          <w:szCs w:val="24"/>
-        </w:rPr>
-        <w:t>,</w:t>
-      </w:r>
-      <w:r>
-        <w:rPr>
-          <w:rFonts w:ascii="Verdana" w:hAnsi="Verdana"/>
-          <w:sz w:val="24"/>
-          <w:szCs w:val="24"/>
-        </w:rPr>
-        <w:t xml:space="preserve"> undefined</w:t>
-      </w:r>
-      <w:r>
-        <w:rPr>
-          <w:rFonts w:ascii="Verdana" w:hAnsi="Verdana"/>
-          <w:sz w:val="24"/>
-          <w:szCs w:val="24"/>
-        </w:rPr>
-        <w:t>,</w:t>
-      </w:r>
-      <w:r>
-        <w:rPr>
-          <w:rFonts w:ascii="Verdana" w:hAnsi="Verdana"/>
-          <w:sz w:val="24"/>
-          <w:szCs w:val="24"/>
-        </w:rPr>
-        <w:t xml:space="preserve"> </w:t>
-      </w:r>
-      <w:r>
-        <w:rPr>
-          <w:rFonts w:ascii="Verdana" w:hAnsi="Verdana"/>
-          <w:sz w:val="24"/>
-          <w:szCs w:val="24"/>
-        </w:rPr>
-        <w:t>n</w:t>
-      </w:r>
-      <w:r>
-        <w:rPr>
-          <w:rFonts w:ascii="Verdana" w:hAnsi="Verdana"/>
-          <w:sz w:val="24"/>
-          <w:szCs w:val="24"/>
-        </w:rPr>
-        <w:t>umber</w:t>
-      </w:r>
-      <w:r>
-        <w:rPr>
-          <w:rFonts w:ascii="Verdana" w:hAnsi="Verdana"/>
-          <w:sz w:val="24"/>
-          <w:szCs w:val="24"/>
-        </w:rPr>
-        <w:t>,</w:t>
-      </w:r>
-      <w:r>
-        <w:rPr>
-          <w:rFonts w:ascii="Verdana" w:hAnsi="Verdana"/>
-          <w:sz w:val="24"/>
-          <w:szCs w:val="24"/>
-        </w:rPr>
-        <w:t xml:space="preserve"> </w:t>
-      </w:r>
-      <w:r>
-        <w:rPr>
-          <w:rFonts w:ascii="Verdana" w:hAnsi="Verdana"/>
-          <w:sz w:val="24"/>
-          <w:szCs w:val="24"/>
-        </w:rPr>
-        <w:t>s</w:t>
-      </w:r>
-      <w:r>
-        <w:rPr>
-          <w:rFonts w:ascii="Verdana" w:hAnsi="Verdana"/>
-          <w:sz w:val="24"/>
-          <w:szCs w:val="24"/>
-        </w:rPr>
-        <w:t>tring</w:t>
-      </w:r>
-      <w:r>
-        <w:rPr>
-          <w:rFonts w:ascii="Verdana" w:hAnsi="Verdana"/>
-          <w:sz w:val="24"/>
-          <w:szCs w:val="24"/>
-        </w:rPr>
-        <w:t>,</w:t>
-      </w:r>
-      <w:r>
-        <w:rPr>
-          <w:rFonts w:ascii="Verdana" w:hAnsi="Verdana"/>
-          <w:sz w:val="24"/>
-          <w:szCs w:val="24"/>
-        </w:rPr>
-        <w:t xml:space="preserve"> </w:t>
-      </w:r>
-      <w:r>
-        <w:rPr>
-          <w:rFonts w:ascii="Verdana" w:hAnsi="Verdana"/>
-          <w:sz w:val="24"/>
-          <w:szCs w:val="24"/>
-        </w:rPr>
-        <w:t>a</w:t>
-      </w:r>
-      <w:r>
-        <w:rPr>
-          <w:rFonts w:ascii="Verdana" w:hAnsi="Verdana"/>
-          <w:sz w:val="24"/>
-          <w:szCs w:val="24"/>
-        </w:rPr>
-        <w:t>rray</w:t>
-      </w:r>
-      <w:r>
-        <w:rPr>
-          <w:rFonts w:ascii="Verdana" w:hAnsi="Verdana"/>
-          <w:sz w:val="24"/>
-          <w:szCs w:val="24"/>
-        </w:rPr>
-        <w:t>,</w:t>
-      </w:r>
-      <w:r>
-        <w:rPr>
-          <w:rFonts w:ascii="Verdana" w:hAnsi="Verdana"/>
-          <w:sz w:val="24"/>
-          <w:szCs w:val="24"/>
-        </w:rPr>
-        <w:t xml:space="preserve"> </w:t>
-      </w:r>
-      <w:r>
-        <w:rPr>
-          <w:rFonts w:ascii="Verdana" w:hAnsi="Verdana"/>
-          <w:sz w:val="24"/>
-          <w:szCs w:val="24"/>
-        </w:rPr>
-        <w:t>o</w:t>
-      </w:r>
-      <w:r>
-        <w:rPr>
-          <w:rFonts w:ascii="Verdana" w:hAnsi="Verdana"/>
-          <w:sz w:val="24"/>
-          <w:szCs w:val="24"/>
-        </w:rPr>
-        <w:t>bject</w:t>
-      </w:r>
-      <w:r>
-        <w:rPr>
-          <w:rFonts w:ascii="Verdana" w:hAnsi="Verdana"/>
-          <w:sz w:val="24"/>
-          <w:szCs w:val="24"/>
-        </w:rPr>
-        <w:t>,</w:t>
-      </w:r>
-      <w:r>
-        <w:rPr>
-          <w:rFonts w:ascii="Verdana" w:hAnsi="Verdana"/>
-          <w:sz w:val="24"/>
-          <w:szCs w:val="24"/>
-        </w:rPr>
-        <w:t xml:space="preserve"> </w:t>
-      </w:r>
-      <w:r>
-        <w:rPr>
-          <w:rFonts w:ascii="Verdana" w:hAnsi="Verdana"/>
-          <w:sz w:val="24"/>
-          <w:szCs w:val="24"/>
-        </w:rPr>
-        <w:t>f</w:t>
-      </w:r>
-      <w:r>
-        <w:rPr>
-          <w:rFonts w:ascii="Verdana" w:hAnsi="Verdana"/>
-          <w:sz w:val="24"/>
-          <w:szCs w:val="24"/>
-        </w:rPr>
-        <w:t>unction.</w:t>
+        <w:t>Ex: ao criar uma variável com valor entre aspas (“valor”) o JavaScript já converte o dado para o tipo string.</w:t>
       </w:r>
     </w:p>
     <w:p>
@@ -485,7 +323,7 @@
           <w:sz w:val="24"/>
           <w:szCs w:val="24"/>
         </w:rPr>
-        <w:t>Declaração de Variáveis</w:t>
+        <w:t>Tipos Primitivos</w:t>
       </w:r>
     </w:p>
     <w:p>
@@ -499,6 +337,276 @@
         <w:jc w:val="both"/>
         <w:rPr>
           <w:rFonts w:ascii="Verdana" w:hAnsi="Verdana"/>
+          <w:b/>
+          <w:bCs/>
+          <w:sz w:val="24"/>
+          <w:szCs w:val="24"/>
+        </w:rPr>
+      </w:pPr>
+      <w:r>
+        <w:rPr>
+          <w:rFonts w:ascii="Verdana" w:hAnsi="Verdana"/>
+          <w:sz w:val="24"/>
+          <w:szCs w:val="24"/>
+        </w:rPr>
+        <w:t xml:space="preserve">As variáveis em JavaScript podem guardar tipos de dados que chamamos de tipos primitivos. Eles são: </w:t>
+      </w:r>
+      <w:r>
+        <w:rPr>
+          <w:rFonts w:ascii="Verdana" w:hAnsi="Verdana"/>
+          <w:sz w:val="24"/>
+          <w:szCs w:val="24"/>
+        </w:rPr>
+        <w:t>b</w:t>
+      </w:r>
+      <w:r>
+        <w:rPr>
+          <w:rFonts w:ascii="Verdana" w:hAnsi="Verdana"/>
+          <w:sz w:val="24"/>
+          <w:szCs w:val="24"/>
+        </w:rPr>
+        <w:t>oolean</w:t>
+      </w:r>
+      <w:r>
+        <w:rPr>
+          <w:rFonts w:ascii="Verdana" w:hAnsi="Verdana"/>
+          <w:sz w:val="24"/>
+          <w:szCs w:val="24"/>
+        </w:rPr>
+        <w:t>,</w:t>
+      </w:r>
+      <w:r>
+        <w:rPr>
+          <w:rFonts w:ascii="Verdana" w:hAnsi="Verdana"/>
+          <w:sz w:val="24"/>
+          <w:szCs w:val="24"/>
+        </w:rPr>
+        <w:t xml:space="preserve"> null</w:t>
+      </w:r>
+      <w:r>
+        <w:rPr>
+          <w:rFonts w:ascii="Verdana" w:hAnsi="Verdana"/>
+          <w:sz w:val="24"/>
+          <w:szCs w:val="24"/>
+        </w:rPr>
+        <w:t>,</w:t>
+      </w:r>
+      <w:r>
+        <w:rPr>
+          <w:rFonts w:ascii="Verdana" w:hAnsi="Verdana"/>
+          <w:sz w:val="24"/>
+          <w:szCs w:val="24"/>
+        </w:rPr>
+        <w:t xml:space="preserve"> undefined</w:t>
+      </w:r>
+      <w:r>
+        <w:rPr>
+          <w:rFonts w:ascii="Verdana" w:hAnsi="Verdana"/>
+          <w:sz w:val="24"/>
+          <w:szCs w:val="24"/>
+        </w:rPr>
+        <w:t>,</w:t>
+      </w:r>
+      <w:r>
+        <w:rPr>
+          <w:rFonts w:ascii="Verdana" w:hAnsi="Verdana"/>
+          <w:sz w:val="24"/>
+          <w:szCs w:val="24"/>
+        </w:rPr>
+        <w:t xml:space="preserve"> </w:t>
+      </w:r>
+      <w:r>
+        <w:rPr>
+          <w:rFonts w:ascii="Verdana" w:hAnsi="Verdana"/>
+          <w:sz w:val="24"/>
+          <w:szCs w:val="24"/>
+        </w:rPr>
+        <w:t>n</w:t>
+      </w:r>
+      <w:r>
+        <w:rPr>
+          <w:rFonts w:ascii="Verdana" w:hAnsi="Verdana"/>
+          <w:sz w:val="24"/>
+          <w:szCs w:val="24"/>
+        </w:rPr>
+        <w:t>umber</w:t>
+      </w:r>
+      <w:r>
+        <w:rPr>
+          <w:rFonts w:ascii="Verdana" w:hAnsi="Verdana"/>
+          <w:sz w:val="24"/>
+          <w:szCs w:val="24"/>
+        </w:rPr>
+        <w:t>,</w:t>
+      </w:r>
+      <w:r>
+        <w:rPr>
+          <w:rFonts w:ascii="Verdana" w:hAnsi="Verdana"/>
+          <w:sz w:val="24"/>
+          <w:szCs w:val="24"/>
+        </w:rPr>
+        <w:t xml:space="preserve"> </w:t>
+      </w:r>
+      <w:r>
+        <w:rPr>
+          <w:rFonts w:ascii="Verdana" w:hAnsi="Verdana"/>
+          <w:sz w:val="24"/>
+          <w:szCs w:val="24"/>
+        </w:rPr>
+        <w:t>s</w:t>
+      </w:r>
+      <w:r>
+        <w:rPr>
+          <w:rFonts w:ascii="Verdana" w:hAnsi="Verdana"/>
+          <w:sz w:val="24"/>
+          <w:szCs w:val="24"/>
+        </w:rPr>
+        <w:t>tring</w:t>
+      </w:r>
+      <w:r>
+        <w:rPr>
+          <w:rFonts w:ascii="Verdana" w:hAnsi="Verdana"/>
+          <w:sz w:val="24"/>
+          <w:szCs w:val="24"/>
+        </w:rPr>
+        <w:t>,</w:t>
+      </w:r>
+      <w:r>
+        <w:rPr>
+          <w:rFonts w:ascii="Verdana" w:hAnsi="Verdana"/>
+          <w:sz w:val="24"/>
+          <w:szCs w:val="24"/>
+        </w:rPr>
+        <w:t xml:space="preserve"> </w:t>
+      </w:r>
+      <w:r>
+        <w:rPr>
+          <w:rFonts w:ascii="Verdana" w:hAnsi="Verdana"/>
+          <w:sz w:val="24"/>
+          <w:szCs w:val="24"/>
+        </w:rPr>
+        <w:t>a</w:t>
+      </w:r>
+      <w:r>
+        <w:rPr>
+          <w:rFonts w:ascii="Verdana" w:hAnsi="Verdana"/>
+          <w:sz w:val="24"/>
+          <w:szCs w:val="24"/>
+        </w:rPr>
+        <w:t>rray</w:t>
+      </w:r>
+      <w:r>
+        <w:rPr>
+          <w:rFonts w:ascii="Verdana" w:hAnsi="Verdana"/>
+          <w:sz w:val="24"/>
+          <w:szCs w:val="24"/>
+        </w:rPr>
+        <w:t>,</w:t>
+      </w:r>
+      <w:r>
+        <w:rPr>
+          <w:rFonts w:ascii="Verdana" w:hAnsi="Verdana"/>
+          <w:sz w:val="24"/>
+          <w:szCs w:val="24"/>
+        </w:rPr>
+        <w:t xml:space="preserve"> </w:t>
+      </w:r>
+      <w:r>
+        <w:rPr>
+          <w:rFonts w:ascii="Verdana" w:hAnsi="Verdana"/>
+          <w:sz w:val="24"/>
+          <w:szCs w:val="24"/>
+        </w:rPr>
+        <w:t>o</w:t>
+      </w:r>
+      <w:r>
+        <w:rPr>
+          <w:rFonts w:ascii="Verdana" w:hAnsi="Verdana"/>
+          <w:sz w:val="24"/>
+          <w:szCs w:val="24"/>
+        </w:rPr>
+        <w:t>bject</w:t>
+      </w:r>
+      <w:r>
+        <w:rPr>
+          <w:rFonts w:ascii="Verdana" w:hAnsi="Verdana"/>
+          <w:sz w:val="24"/>
+          <w:szCs w:val="24"/>
+        </w:rPr>
+        <w:t>,</w:t>
+      </w:r>
+      <w:r>
+        <w:rPr>
+          <w:rFonts w:ascii="Verdana" w:hAnsi="Verdana"/>
+          <w:sz w:val="24"/>
+          <w:szCs w:val="24"/>
+        </w:rPr>
+        <w:t xml:space="preserve"> </w:t>
+      </w:r>
+      <w:r>
+        <w:rPr>
+          <w:rFonts w:ascii="Verdana" w:hAnsi="Verdana"/>
+          <w:sz w:val="24"/>
+          <w:szCs w:val="24"/>
+        </w:rPr>
+        <w:t>f</w:t>
+      </w:r>
+      <w:r>
+        <w:rPr>
+          <w:rFonts w:ascii="Verdana" w:hAnsi="Verdana"/>
+          <w:sz w:val="24"/>
+          <w:szCs w:val="24"/>
+        </w:rPr>
+        <w:t>unction.</w:t>
+      </w:r>
+    </w:p>
+    <w:p>
+      <w:pPr>
+        <w:pStyle w:val="PargrafodaLista"/>
+        <w:spacing w:line="360" w:lineRule="auto"/>
+        <w:jc w:val="both"/>
+        <w:rPr>
+          <w:rFonts w:ascii="Verdana" w:hAnsi="Verdana"/>
+          <w:sz w:val="24"/>
+          <w:szCs w:val="24"/>
+        </w:rPr>
+      </w:pPr>
+    </w:p>
+    <w:p>
+      <w:pPr>
+        <w:pStyle w:val="PargrafodaLista"/>
+        <w:spacing w:line="360" w:lineRule="auto"/>
+        <w:jc w:val="center"/>
+        <w:rPr>
+          <w:rFonts w:ascii="Verdana" w:hAnsi="Verdana"/>
+          <w:b/>
+          <w:bCs/>
+          <w:sz w:val="24"/>
+          <w:szCs w:val="24"/>
+        </w:rPr>
+      </w:pPr>
+      <w:r>
+        <w:rPr>
+          <w:rFonts w:ascii="Verdana" w:hAnsi="Verdana"/>
+          <w:b/>
+          <w:bCs/>
+          <w:sz w:val="24"/>
+          <w:szCs w:val="24"/>
+        </w:rPr>
+        <w:t>Declaração de Variáveis</w:t>
+      </w:r>
+    </w:p>
+    <w:p>
+      <w:pPr>
+        <w:pStyle w:val="PargrafodaLista"/>
+        <w:numPr>
+          <w:ilvl w:val="0"/>
+          <w:numId w:val="2"/>
+        </w:numPr>
+        <w:spacing w:line="360" w:lineRule="auto"/>
+        <w:jc w:val="both"/>
+        <w:rPr>
+          <w:rFonts w:ascii="Verdana" w:hAnsi="Verdana"/>
           <w:sz w:val="24"/>
           <w:szCs w:val="24"/>
         </w:rPr>
@@ -557,6 +665,7 @@
           <w:sz w:val="24"/>
           <w:szCs w:val="24"/>
         </w:rPr>
+        <w:lastRenderedPageBreak/>
         <w:t>let – escopo local de bloco, pode ter seu valor alterado, se não tiver um valor inicial será tratada como null;</w:t>
       </w:r>
     </w:p>
@@ -619,7 +728,6 @@
           <w:sz w:val="24"/>
           <w:szCs w:val="24"/>
         </w:rPr>
-        <w:lastRenderedPageBreak/>
         <w:t>Escopo</w:t>
       </w:r>
     </w:p>
@@ -1090,6 +1198,7 @@
           <w:sz w:val="24"/>
           <w:szCs w:val="24"/>
         </w:rPr>
+        <w:lastRenderedPageBreak/>
         <w:t>Operadores Aritméticos</w:t>
       </w:r>
     </w:p>
@@ -1178,7 +1287,6 @@
           <w:sz w:val="24"/>
           <w:szCs w:val="24"/>
         </w:rPr>
-        <w:lastRenderedPageBreak/>
         <w:t>Operadores Relacionais</w:t>
       </w:r>
     </w:p>
@@ -1701,7 +1809,6 @@
           <w:sz w:val="24"/>
           <w:szCs w:val="24"/>
         </w:rPr>
-        <w:lastRenderedPageBreak/>
         <w:t>Estruturas de Decisão</w:t>
       </w:r>
     </w:p>
@@ -2070,6 +2177,7 @@
           <w:sz w:val="24"/>
           <w:szCs w:val="24"/>
         </w:rPr>
+        <w:lastRenderedPageBreak/>
         <w:t>Funções</w:t>
       </w:r>
     </w:p>
@@ -2130,7 +2238,6 @@
           <w:sz w:val="24"/>
           <w:szCs w:val="24"/>
         </w:rPr>
-        <w:lastRenderedPageBreak/>
         <w:t>Os parênteses indicam que é um objeto do tipo function, e as chaves indicam que é um bloco de instrução / comando;</w:t>
       </w:r>
     </w:p>
@@ -2538,7 +2645,6 @@
           <w:sz w:val="24"/>
           <w:szCs w:val="24"/>
         </w:rPr>
-        <w:lastRenderedPageBreak/>
         <w:t>Comandos</w:t>
       </w:r>
       <w:r>
@@ -4722,6 +4828,7 @@
           <w:sz w:val="24"/>
           <w:szCs w:val="24"/>
         </w:rPr>
+        <w:lastRenderedPageBreak/>
         <w:t xml:space="preserve">let </w:t>
       </w:r>
       <w:r>
@@ -4889,7 +4996,6 @@
           <w:sz w:val="24"/>
           <w:szCs w:val="24"/>
         </w:rPr>
-        <w:lastRenderedPageBreak/>
         <w:t>nome do array</w:t>
       </w:r>
       <w:r>
@@ -6714,6 +6820,7 @@
           <w:sz w:val="24"/>
           <w:szCs w:val="24"/>
         </w:rPr>
+        <w:lastRenderedPageBreak/>
         <w:t xml:space="preserve">else if </w:t>
       </w:r>
       <w:r>
@@ -6902,7 +7009,6 @@
           <w:sz w:val="24"/>
           <w:szCs w:val="24"/>
         </w:rPr>
-        <w:lastRenderedPageBreak/>
         <w:t>switch (</w:t>
       </w:r>
       <w:r>
@@ -8161,6 +8267,7 @@
           <w:sz w:val="24"/>
           <w:szCs w:val="24"/>
         </w:rPr>
+        <w:lastRenderedPageBreak/>
         <w:t>function</w:t>
       </w:r>
       <w:r>
@@ -8414,7 +8521,6 @@
           <w:sz w:val="24"/>
           <w:szCs w:val="24"/>
         </w:rPr>
-        <w:lastRenderedPageBreak/>
         <w:t xml:space="preserve">NomedaFunção </w:t>
       </w:r>
       <w:r>
@@ -9059,7 +9165,6 @@
           <w:sz w:val="19"/>
           <w:szCs w:val="19"/>
         </w:rPr>
-        <w:lastRenderedPageBreak/>
         <w:t>Links Úteis:</w:t>
       </w:r>
     </w:p>
@@ -9767,7 +9872,6 @@
           <w:sz w:val="18"/>
           <w:szCs w:val="18"/>
         </w:rPr>
-        <w:lastRenderedPageBreak/>
         <w:t>Number:</w:t>
       </w:r>
     </w:p>
@@ -9994,7 +10098,7 @@
 </file>
 
 <file path=word/numbering.xml><?xml version="1.0" encoding="utf-8"?>
-<w:numbering xmlns:wpc="http://schemas.microsoft.com/office/word/2010/wordprocessingCanvas" xmlns:cx="http://schemas.microsoft.com/office/drawing/2014/chartex" xmlns:cx1="http://schemas.microsoft.com/office/drawing/2015/9/8/chartex" xmlns:cx2="http://schemas.microsoft.com/office/drawing/2015/10/21/chartex" xmlns:cx3="http://schemas.microsoft.com/office/drawing/2016/5/9/chartex" xmlns:cx4="http://schemas.microsoft.com/office/drawing/2016/5/10/chartex" xmlns:cx5="http://schemas.microsoft.com/office/drawing/2016/5/11/chartex" xmlns:cx6="http://schemas.microsoft.com/office/drawing/2016/5/12/chartex" xmlns:cx7="http://schemas.microsoft.com/office/drawing/2016/5/13/chartex" xmlns:cx8="http://schemas.microsoft.com/office/drawing/2016/5/14/chartex" xmlns:mc="http://schemas.openxmlformats.org/markup-compatibility/2006" xmlns:aink="http://schemas.microsoft.com/office/drawing/2016/ink" xmlns:am3d="http://schemas.microsoft.com/office/drawing/2017/model3d" xmlns:o="urn:schemas-microsoft-com:office:office" xmlns:r="http://schemas.openxmlformats.org/officeDocument/2006/relationships" xmlns:m="http://schemas.openxmlformats.org/officeDocument/2006/math" xmlns:v="urn:schemas-microsoft-com:vml" xmlns:wp14="http://schemas.microsoft.com/office/word/2010/wordprocessingDrawing" xmlns:wp="http://schemas.openxmlformats.org/drawingml/2006/wordprocessingDrawing" xmlns:w10="urn:schemas-microsoft-com:office:word" xmlns:w="http://schemas.openxmlformats.org/wordprocessingml/2006/main" xmlns:w14="http://schemas.microsoft.com/office/word/2010/wordml" xmlns:w15="http://schemas.microsoft.com/office/word/2012/wordml" xmlns:w16cex="http://schemas.microsoft.com/office/word/2018/wordml/cex" xmlns:w16cid="http://schemas.microsoft.com/office/word/2016/wordml/cid" xmlns:w16="http://schemas.microsoft.com/office/word/2018/wordml" xmlns:w16sdtdh="http://schemas.microsoft.com/office/word/2020/wordml/sdtdatahash" xmlns:w16se="http://schemas.microsoft.com/office/word/2015/wordml/symex" xmlns:wpg="http://schemas.microsoft.com/office/word/2010/wordprocessingGroup" xmlns:wpi="http://schemas.microsoft.com/office/word/2010/wordprocessingInk" xmlns:wne="http://schemas.microsoft.com/office/word/2006/wordml" xmlns:wps="http://schemas.microsoft.com/office/word/2010/wordprocessingShape" mc:Ignorable="w14 w15 w16se w16cid w16 w16cex w16sdtdh wp14">
+<w:numbering xmlns:wpc="http://schemas.microsoft.com/office/word/2010/wordprocessingCanvas" xmlns:cx="http://schemas.microsoft.com/office/drawing/2014/chartex" xmlns:cx1="http://schemas.microsoft.com/office/drawing/2015/9/8/chartex" xmlns:cx2="http://schemas.microsoft.com/office/drawing/2015/10/21/chartex" xmlns:cx3="http://schemas.microsoft.com/office/drawing/2016/5/9/chartex" xmlns:cx4="http://schemas.microsoft.com/office/drawing/2016/5/10/chartex" xmlns:cx5="http://schemas.microsoft.com/office/drawing/2016/5/11/chartex" xmlns:cx6="http://schemas.microsoft.com/office/drawing/2016/5/12/chartex" xmlns:cx7="http://schemas.microsoft.com/office/drawing/2016/5/13/chartex" xmlns:cx8="http://schemas.microsoft.com/office/drawing/2016/5/14/chartex" xmlns:mc="http://schemas.openxmlformats.org/markup-compatibility/2006" xmlns:aink="http://schemas.microsoft.com/office/drawing/2016/ink" xmlns:am3d="http://schemas.microsoft.com/office/drawing/2017/model3d" xmlns:o="urn:schemas-microsoft-com:office:office" xmlns:oel="http://schemas.microsoft.com/office/2019/extlst" xmlns:r="http://schemas.openxmlformats.org/officeDocument/2006/relationships" xmlns:m="http://schemas.openxmlformats.org/officeDocument/2006/math" xmlns:v="urn:schemas-microsoft-com:vml" xmlns:wp14="http://schemas.microsoft.com/office/word/2010/wordprocessingDrawing" xmlns:wp="http://schemas.openxmlformats.org/drawingml/2006/wordprocessingDrawing" xmlns:w10="urn:schemas-microsoft-com:office:word" xmlns:w="http://schemas.openxmlformats.org/wordprocessingml/2006/main" xmlns:w14="http://schemas.microsoft.com/office/word/2010/wordml" xmlns:w15="http://schemas.microsoft.com/office/word/2012/wordml" xmlns:w16cex="http://schemas.microsoft.com/office/word/2018/wordml/cex" xmlns:w16cid="http://schemas.microsoft.com/office/word/2016/wordml/cid" xmlns:w16="http://schemas.microsoft.com/office/word/2018/wordml" xmlns:w16sdtdh="http://schemas.microsoft.com/office/word/2020/wordml/sdtdatahash" xmlns:w16se="http://schemas.microsoft.com/office/word/2015/wordml/symex" xmlns:wpg="http://schemas.microsoft.com/office/word/2010/wordprocessingGroup" xmlns:wpi="http://schemas.microsoft.com/office/word/2010/wordprocessingInk" xmlns:wne="http://schemas.microsoft.com/office/word/2006/wordml" xmlns:wps="http://schemas.microsoft.com/office/word/2010/wordprocessingShape" mc:Ignorable="w14 w15 w16se w16cid w16 w16cex w16sdtdh wp14">
   <w:abstractNum w:abstractNumId="0" w15:restartNumberingAfterBreak="0">
     <w:nsid w:val="00097D38"/>
     <w:multiLevelType w:val="hybridMultilevel"/>

</xml_diff>